<commit_message>
Rebase with course repo.
</commit_message>
<xml_diff>
--- a/docs/F95-HW3.docx
+++ b/docs/F95-HW3.docx
@@ -3402,8 +3402,6 @@
           <w:lang w:bidi="fa-IR"/>
         </w:rPr>
       </w:pPr>
-      <w:bookmarkStart w:id="5" w:name="_GoBack"/>
-      <w:bookmarkEnd w:id="5"/>
       <w:r>
         <w:rPr>
           <w:rFonts w:cs="B Nazanin"/>
@@ -5732,20 +5730,20 @@
     <w:p>
       <w:pPr>
         <w:shd w:val="clear" w:color="auto" w:fill="FFFFFF"/>
-        <w:spacing w:after="0" w:line="360" w:lineRule="auto"/>
-        <w:jc w:val="left"/>
-        <w:rPr>
-          <w:rFonts w:ascii="Courier New" w:eastAsia="Times New Roman" w:hAnsi="Courier New" w:cs="B Nazanin"/>
-          <w:color w:val="000000"/>
-          <w:sz w:val="20"/>
-          <w:szCs w:val="20"/>
-          <w:shd w:val="clear" w:color="auto" w:fill="F2F4FF"/>
-          <w:lang w:bidi="fa-IR"/>
-        </w:rPr>
-      </w:pPr>
-      <w:r>
-        <w:rPr>
-          <w:rFonts w:ascii="Courier New" w:eastAsia="Times New Roman" w:hAnsi="Courier New" w:cs="B Nazanin"/>
+        <w:spacing w:after="0" w:line="240" w:lineRule="auto"/>
+        <w:jc w:val="left"/>
+        <w:rPr>
+          <w:rFonts w:ascii="Courier New" w:eastAsia="Times New Roman" w:hAnsi="Courier New" w:cs="Courier New"/>
+          <w:color w:val="000000"/>
+          <w:sz w:val="20"/>
+          <w:szCs w:val="20"/>
+          <w:shd w:val="clear" w:color="auto" w:fill="F2F4FF"/>
+          <w:lang w:bidi="fa-IR"/>
+        </w:rPr>
+      </w:pPr>
+      <w:r>
+        <w:rPr>
+          <w:rFonts w:ascii="Courier New" w:eastAsia="Times New Roman" w:hAnsi="Courier New" w:cs="Courier New"/>
           <w:b/>
           <w:bCs/>
           <w:i/>
@@ -5760,7 +5758,7 @@
       </w:r>
       <w:r>
         <w:rPr>
-          <w:rFonts w:ascii="Courier New" w:eastAsia="Times New Roman" w:hAnsi="Courier New" w:cs="B Nazanin"/>
+          <w:rFonts w:ascii="Courier New" w:eastAsia="Times New Roman" w:hAnsi="Courier New" w:cs="Courier New"/>
           <w:color w:val="000000"/>
           <w:sz w:val="20"/>
           <w:szCs w:val="20"/>
@@ -5773,7 +5771,7 @@
       <w:proofErr w:type="gramStart"/>
       <w:r>
         <w:rPr>
-          <w:rFonts w:ascii="Courier New" w:eastAsia="Times New Roman" w:hAnsi="Courier New" w:cs="B Nazanin"/>
+          <w:rFonts w:ascii="Courier New" w:eastAsia="Times New Roman" w:hAnsi="Courier New" w:cs="Courier New"/>
           <w:color w:val="000000"/>
           <w:sz w:val="20"/>
           <w:szCs w:val="20"/>
@@ -5785,7 +5783,7 @@
       <w:proofErr w:type="spellEnd"/>
       <w:r>
         <w:rPr>
-          <w:rFonts w:ascii="Courier New" w:eastAsia="Times New Roman" w:hAnsi="Courier New" w:cs="B Nazanin"/>
+          <w:rFonts w:ascii="Courier New" w:eastAsia="Times New Roman" w:hAnsi="Courier New" w:cs="Courier New"/>
           <w:b/>
           <w:bCs/>
           <w:color w:val="000000"/>
@@ -5799,7 +5797,7 @@
       <w:proofErr w:type="gramEnd"/>
       <w:r>
         <w:rPr>
-          <w:rFonts w:ascii="Courier New" w:eastAsia="Times New Roman" w:hAnsi="Courier New" w:cs="B Nazanin"/>
+          <w:rFonts w:ascii="Courier New" w:eastAsia="Times New Roman" w:hAnsi="Courier New" w:cs="Courier New"/>
           <w:b/>
           <w:bCs/>
           <w:color w:val="000000"/>
@@ -5812,7 +5810,7 @@
       </w:r>
       <w:r>
         <w:rPr>
-          <w:rFonts w:ascii="Courier New" w:eastAsia="Times New Roman" w:hAnsi="Courier New" w:cs="B Nazanin"/>
+          <w:rFonts w:ascii="Courier New" w:eastAsia="Times New Roman" w:hAnsi="Courier New" w:cs="Courier New"/>
           <w:color w:val="000000"/>
           <w:sz w:val="20"/>
           <w:szCs w:val="20"/>
@@ -5823,7 +5821,7 @@
       </w:r>
       <w:r>
         <w:rPr>
-          <w:rFonts w:ascii="Courier New" w:eastAsia="Times New Roman" w:hAnsi="Courier New" w:cs="B Nazanin"/>
+          <w:rFonts w:ascii="Courier New" w:eastAsia="Times New Roman" w:hAnsi="Courier New" w:cs="Courier New"/>
           <w:b/>
           <w:bCs/>
           <w:color w:val="000000"/>
@@ -5838,10 +5836,10 @@
     <w:p>
       <w:pPr>
         <w:shd w:val="clear" w:color="auto" w:fill="FFFFFF"/>
-        <w:spacing w:after="0" w:line="360" w:lineRule="auto"/>
-        <w:jc w:val="left"/>
-        <w:rPr>
-          <w:rFonts w:ascii="Courier New" w:eastAsia="Times New Roman" w:hAnsi="Courier New" w:cs="B Nazanin"/>
+        <w:spacing w:after="0" w:line="240" w:lineRule="auto"/>
+        <w:jc w:val="left"/>
+        <w:rPr>
+          <w:rFonts w:ascii="Courier New" w:eastAsia="Times New Roman" w:hAnsi="Courier New" w:cs="Courier New"/>
           <w:color w:val="008000"/>
           <w:sz w:val="20"/>
           <w:szCs w:val="20"/>
@@ -5851,7 +5849,7 @@
       </w:pPr>
       <w:r>
         <w:rPr>
-          <w:rFonts w:ascii="Courier New" w:eastAsia="Times New Roman" w:hAnsi="Courier New" w:cs="B Nazanin"/>
+          <w:rFonts w:ascii="Courier New" w:eastAsia="Times New Roman" w:hAnsi="Courier New" w:cs="Courier New"/>
           <w:color w:val="000000"/>
           <w:sz w:val="20"/>
           <w:szCs w:val="20"/>
@@ -5862,7 +5860,7 @@
       </w:r>
       <w:r>
         <w:rPr>
-          <w:rFonts w:ascii="Courier New" w:eastAsia="Times New Roman" w:hAnsi="Courier New" w:cs="B Nazanin"/>
+          <w:rFonts w:ascii="Courier New" w:eastAsia="Times New Roman" w:hAnsi="Courier New" w:cs="Courier New"/>
           <w:color w:val="008000"/>
           <w:sz w:val="20"/>
           <w:szCs w:val="20"/>
@@ -5875,10 +5873,10 @@
     <w:p>
       <w:pPr>
         <w:shd w:val="clear" w:color="auto" w:fill="FFFFFF"/>
-        <w:spacing w:after="0" w:line="360" w:lineRule="auto"/>
-        <w:jc w:val="left"/>
-        <w:rPr>
-          <w:rFonts w:ascii="Courier New" w:eastAsia="Times New Roman" w:hAnsi="Courier New" w:cs="B Nazanin"/>
+        <w:spacing w:after="0" w:line="240" w:lineRule="auto"/>
+        <w:jc w:val="left"/>
+        <w:rPr>
+          <w:rFonts w:ascii="Courier New" w:eastAsia="Times New Roman" w:hAnsi="Courier New" w:cs="Courier New"/>
           <w:color w:val="008000"/>
           <w:sz w:val="20"/>
           <w:szCs w:val="20"/>
@@ -5888,7 +5886,7 @@
       </w:pPr>
       <w:r>
         <w:rPr>
-          <w:rFonts w:ascii="Courier New" w:eastAsia="Times New Roman" w:hAnsi="Courier New" w:cs="B Nazanin"/>
+          <w:rFonts w:ascii="Courier New" w:eastAsia="Times New Roman" w:hAnsi="Courier New" w:cs="Courier New"/>
           <w:color w:val="000000"/>
           <w:sz w:val="20"/>
           <w:szCs w:val="20"/>
@@ -5899,7 +5897,7 @@
       </w:r>
       <w:r>
         <w:rPr>
-          <w:rFonts w:ascii="Courier New" w:eastAsia="Times New Roman" w:hAnsi="Courier New" w:cs="B Nazanin"/>
+          <w:rFonts w:ascii="Courier New" w:eastAsia="Times New Roman" w:hAnsi="Courier New" w:cs="Courier New"/>
           <w:color w:val="008000"/>
           <w:sz w:val="20"/>
           <w:szCs w:val="20"/>
@@ -5912,20 +5910,20 @@
     <w:p>
       <w:pPr>
         <w:shd w:val="clear" w:color="auto" w:fill="FFFFFF"/>
-        <w:spacing w:after="0" w:line="360" w:lineRule="auto"/>
-        <w:jc w:val="left"/>
-        <w:rPr>
-          <w:rFonts w:ascii="Courier New" w:eastAsia="Times New Roman" w:hAnsi="Courier New" w:cs="B Nazanin"/>
-          <w:color w:val="000000"/>
-          <w:sz w:val="20"/>
-          <w:szCs w:val="20"/>
-          <w:shd w:val="clear" w:color="auto" w:fill="F2F4FF"/>
-          <w:lang w:bidi="fa-IR"/>
-        </w:rPr>
-      </w:pPr>
-      <w:r>
-        <w:rPr>
-          <w:rFonts w:ascii="Courier New" w:eastAsia="Times New Roman" w:hAnsi="Courier New" w:cs="B Nazanin"/>
+        <w:spacing w:after="0" w:line="240" w:lineRule="auto"/>
+        <w:jc w:val="left"/>
+        <w:rPr>
+          <w:rFonts w:ascii="Courier New" w:eastAsia="Times New Roman" w:hAnsi="Courier New" w:cs="Courier New"/>
+          <w:color w:val="000000"/>
+          <w:sz w:val="20"/>
+          <w:szCs w:val="20"/>
+          <w:shd w:val="clear" w:color="auto" w:fill="F2F4FF"/>
+          <w:lang w:bidi="fa-IR"/>
+        </w:rPr>
+      </w:pPr>
+      <w:r>
+        <w:rPr>
+          <w:rFonts w:ascii="Courier New" w:eastAsia="Times New Roman" w:hAnsi="Courier New" w:cs="Courier New"/>
           <w:color w:val="000000"/>
           <w:sz w:val="20"/>
           <w:szCs w:val="20"/>
@@ -5934,9 +5932,10 @@
         </w:rPr>
         <w:t xml:space="preserve">    </w:t>
       </w:r>
-      <w:r>
-        <w:rPr>
-          <w:rFonts w:ascii="Courier New" w:eastAsia="Times New Roman" w:hAnsi="Courier New" w:cs="B Nazanin"/>
+      <w:proofErr w:type="spellStart"/>
+      <w:r>
+        <w:rPr>
+          <w:rFonts w:ascii="Courier New" w:eastAsia="Times New Roman" w:hAnsi="Courier New" w:cs="Courier New"/>
           <w:b/>
           <w:bCs/>
           <w:i/>
@@ -5947,18 +5946,1019 @@
           <w:shd w:val="clear" w:color="auto" w:fill="F2F4FF"/>
           <w:lang w:bidi="fa-IR"/>
         </w:rPr>
+        <w:t>var</w:t>
+      </w:r>
+      <w:proofErr w:type="spellEnd"/>
+      <w:r>
+        <w:rPr>
+          <w:rFonts w:ascii="Courier New" w:eastAsia="Times New Roman" w:hAnsi="Courier New" w:cs="Courier New"/>
+          <w:color w:val="000000"/>
+          <w:sz w:val="20"/>
+          <w:szCs w:val="20"/>
+          <w:shd w:val="clear" w:color="auto" w:fill="F2F4FF"/>
+          <w:lang w:bidi="fa-IR"/>
+        </w:rPr>
+        <w:t xml:space="preserve"> xml</w:t>
+      </w:r>
+      <w:r>
+        <w:rPr>
+          <w:rFonts w:ascii="Courier New" w:eastAsia="Times New Roman" w:hAnsi="Courier New" w:cs="Courier New"/>
+          <w:b/>
+          <w:bCs/>
+          <w:color w:val="000000"/>
+          <w:sz w:val="20"/>
+          <w:szCs w:val="20"/>
+          <w:shd w:val="clear" w:color="auto" w:fill="F2F4FF"/>
+          <w:lang w:bidi="fa-IR"/>
+        </w:rPr>
+        <w:t>=</w:t>
+      </w:r>
+      <w:r>
+        <w:rPr>
+          <w:rFonts w:ascii="Courier New" w:eastAsia="Times New Roman" w:hAnsi="Courier New" w:cs="Courier New"/>
+          <w:color w:val="000000"/>
+          <w:sz w:val="20"/>
+          <w:szCs w:val="20"/>
+          <w:shd w:val="clear" w:color="auto" w:fill="F2F4FF"/>
+          <w:lang w:bidi="fa-IR"/>
+        </w:rPr>
+        <w:t xml:space="preserve"> `</w:t>
+      </w:r>
+    </w:p>
+    <w:p>
+      <w:pPr>
+        <w:shd w:val="clear" w:color="auto" w:fill="FFFFFF"/>
+        <w:spacing w:after="0" w:line="240" w:lineRule="auto"/>
+        <w:jc w:val="left"/>
+        <w:rPr>
+          <w:rFonts w:ascii="Courier New" w:eastAsia="Times New Roman" w:hAnsi="Courier New" w:cs="Courier New"/>
+          <w:color w:val="000000"/>
+          <w:sz w:val="20"/>
+          <w:szCs w:val="20"/>
+          <w:shd w:val="clear" w:color="auto" w:fill="F2F4FF"/>
+          <w:lang w:bidi="fa-IR"/>
+        </w:rPr>
+      </w:pPr>
+      <w:r>
+        <w:rPr>
+          <w:rFonts w:ascii="Courier New" w:eastAsia="Times New Roman" w:hAnsi="Courier New" w:cs="Courier New"/>
+          <w:color w:val="000000"/>
+          <w:sz w:val="20"/>
+          <w:szCs w:val="20"/>
+          <w:shd w:val="clear" w:color="auto" w:fill="F2F4FF"/>
+          <w:lang w:bidi="fa-IR"/>
+        </w:rPr>
+        <w:t xml:space="preserve">        </w:t>
+      </w:r>
+      <w:proofErr w:type="gramStart"/>
+      <w:r>
+        <w:rPr>
+          <w:rFonts w:ascii="Courier New" w:eastAsia="Times New Roman" w:hAnsi="Courier New" w:cs="Courier New"/>
+          <w:b/>
+          <w:bCs/>
+          <w:color w:val="000000"/>
+          <w:sz w:val="20"/>
+          <w:szCs w:val="20"/>
+          <w:shd w:val="clear" w:color="auto" w:fill="F2F4FF"/>
+          <w:lang w:bidi="fa-IR"/>
+        </w:rPr>
+        <w:t>&lt;?</w:t>
+      </w:r>
+      <w:r>
+        <w:rPr>
+          <w:rFonts w:ascii="Courier New" w:eastAsia="Times New Roman" w:hAnsi="Courier New" w:cs="Courier New"/>
+          <w:color w:val="000000"/>
+          <w:sz w:val="20"/>
+          <w:szCs w:val="20"/>
+          <w:shd w:val="clear" w:color="auto" w:fill="F2F4FF"/>
+          <w:lang w:bidi="fa-IR"/>
+        </w:rPr>
+        <w:t>xml</w:t>
+      </w:r>
+      <w:proofErr w:type="gramEnd"/>
+      <w:r>
+        <w:rPr>
+          <w:rFonts w:ascii="Courier New" w:eastAsia="Times New Roman" w:hAnsi="Courier New" w:cs="Courier New"/>
+          <w:color w:val="000000"/>
+          <w:sz w:val="20"/>
+          <w:szCs w:val="20"/>
+          <w:shd w:val="clear" w:color="auto" w:fill="F2F4FF"/>
+          <w:lang w:bidi="fa-IR"/>
+        </w:rPr>
+        <w:t xml:space="preserve"> version</w:t>
+      </w:r>
+      <w:r>
+        <w:rPr>
+          <w:rFonts w:ascii="Courier New" w:eastAsia="Times New Roman" w:hAnsi="Courier New" w:cs="Courier New"/>
+          <w:b/>
+          <w:bCs/>
+          <w:color w:val="000000"/>
+          <w:sz w:val="20"/>
+          <w:szCs w:val="20"/>
+          <w:shd w:val="clear" w:color="auto" w:fill="F2F4FF"/>
+          <w:lang w:bidi="fa-IR"/>
+        </w:rPr>
+        <w:t>=</w:t>
+      </w:r>
+      <w:r>
+        <w:rPr>
+          <w:rFonts w:ascii="Courier New" w:eastAsia="Times New Roman" w:hAnsi="Courier New" w:cs="Courier New"/>
+          <w:color w:val="808080"/>
+          <w:sz w:val="20"/>
+          <w:szCs w:val="20"/>
+          <w:shd w:val="clear" w:color="auto" w:fill="F2F4FF"/>
+          <w:lang w:bidi="fa-IR"/>
+        </w:rPr>
+        <w:t>"1.0"</w:t>
+      </w:r>
+      <w:r>
+        <w:rPr>
+          <w:rFonts w:ascii="Courier New" w:eastAsia="Times New Roman" w:hAnsi="Courier New" w:cs="Courier New"/>
+          <w:color w:val="000000"/>
+          <w:sz w:val="20"/>
+          <w:szCs w:val="20"/>
+          <w:shd w:val="clear" w:color="auto" w:fill="F2F4FF"/>
+          <w:lang w:bidi="fa-IR"/>
+        </w:rPr>
+        <w:t xml:space="preserve"> encoding</w:t>
+      </w:r>
+      <w:r>
+        <w:rPr>
+          <w:rFonts w:ascii="Courier New" w:eastAsia="Times New Roman" w:hAnsi="Courier New" w:cs="Courier New"/>
+          <w:b/>
+          <w:bCs/>
+          <w:color w:val="000000"/>
+          <w:sz w:val="20"/>
+          <w:szCs w:val="20"/>
+          <w:shd w:val="clear" w:color="auto" w:fill="F2F4FF"/>
+          <w:lang w:bidi="fa-IR"/>
+        </w:rPr>
+        <w:t>=</w:t>
+      </w:r>
+      <w:r>
+        <w:rPr>
+          <w:rFonts w:ascii="Courier New" w:eastAsia="Times New Roman" w:hAnsi="Courier New" w:cs="Courier New"/>
+          <w:color w:val="808080"/>
+          <w:sz w:val="20"/>
+          <w:szCs w:val="20"/>
+          <w:shd w:val="clear" w:color="auto" w:fill="F2F4FF"/>
+          <w:lang w:bidi="fa-IR"/>
+        </w:rPr>
+        <w:t>"UTF-8"</w:t>
+      </w:r>
+      <w:r>
+        <w:rPr>
+          <w:rFonts w:ascii="Courier New" w:eastAsia="Times New Roman" w:hAnsi="Courier New" w:cs="Courier New"/>
+          <w:b/>
+          <w:bCs/>
+          <w:color w:val="000000"/>
+          <w:sz w:val="20"/>
+          <w:szCs w:val="20"/>
+          <w:shd w:val="clear" w:color="auto" w:fill="F2F4FF"/>
+          <w:lang w:bidi="fa-IR"/>
+        </w:rPr>
+        <w:t>?&gt;</w:t>
+      </w:r>
+    </w:p>
+    <w:p>
+      <w:pPr>
+        <w:shd w:val="clear" w:color="auto" w:fill="FFFFFF"/>
+        <w:spacing w:after="0" w:line="240" w:lineRule="auto"/>
+        <w:jc w:val="left"/>
+        <w:rPr>
+          <w:rFonts w:ascii="Courier New" w:eastAsia="Times New Roman" w:hAnsi="Courier New" w:cs="Courier New"/>
+          <w:color w:val="000000"/>
+          <w:sz w:val="20"/>
+          <w:szCs w:val="20"/>
+          <w:shd w:val="clear" w:color="auto" w:fill="F2F4FF"/>
+          <w:lang w:bidi="fa-IR"/>
+        </w:rPr>
+      </w:pPr>
+      <w:r>
+        <w:rPr>
+          <w:rFonts w:ascii="Courier New" w:eastAsia="Times New Roman" w:hAnsi="Courier New" w:cs="Courier New"/>
+          <w:color w:val="000000"/>
+          <w:sz w:val="20"/>
+          <w:szCs w:val="20"/>
+          <w:shd w:val="clear" w:color="auto" w:fill="F2F4FF"/>
+          <w:lang w:bidi="fa-IR"/>
+        </w:rPr>
+        <w:t xml:space="preserve">        </w:t>
+      </w:r>
+      <w:r>
+        <w:rPr>
+          <w:rFonts w:ascii="Courier New" w:eastAsia="Times New Roman" w:hAnsi="Courier New" w:cs="Courier New"/>
+          <w:b/>
+          <w:bCs/>
+          <w:color w:val="000000"/>
+          <w:sz w:val="20"/>
+          <w:szCs w:val="20"/>
+          <w:shd w:val="clear" w:color="auto" w:fill="F2F4FF"/>
+          <w:lang w:bidi="fa-IR"/>
+        </w:rPr>
+        <w:t>&lt;</w:t>
+      </w:r>
+      <w:proofErr w:type="spellStart"/>
+      <w:proofErr w:type="gramStart"/>
+      <w:r>
+        <w:rPr>
+          <w:rFonts w:ascii="Courier New" w:eastAsia="Times New Roman" w:hAnsi="Courier New" w:cs="Courier New"/>
+          <w:color w:val="000000"/>
+          <w:sz w:val="20"/>
+          <w:szCs w:val="20"/>
+          <w:shd w:val="clear" w:color="auto" w:fill="F2F4FF"/>
+          <w:lang w:bidi="fa-IR"/>
+        </w:rPr>
+        <w:t>xsl</w:t>
+      </w:r>
+      <w:r>
+        <w:rPr>
+          <w:rFonts w:ascii="Courier New" w:eastAsia="Times New Roman" w:hAnsi="Courier New" w:cs="Courier New"/>
+          <w:b/>
+          <w:bCs/>
+          <w:color w:val="000000"/>
+          <w:sz w:val="20"/>
+          <w:szCs w:val="20"/>
+          <w:shd w:val="clear" w:color="auto" w:fill="F2F4FF"/>
+          <w:lang w:bidi="fa-IR"/>
+        </w:rPr>
+        <w:t>:</w:t>
+      </w:r>
+      <w:r>
+        <w:rPr>
+          <w:rFonts w:ascii="Courier New" w:eastAsia="Times New Roman" w:hAnsi="Courier New" w:cs="Courier New"/>
+          <w:color w:val="000000"/>
+          <w:sz w:val="20"/>
+          <w:szCs w:val="20"/>
+          <w:shd w:val="clear" w:color="auto" w:fill="F2F4FF"/>
+          <w:lang w:bidi="fa-IR"/>
+        </w:rPr>
+        <w:t>stylesheet</w:t>
+      </w:r>
+      <w:proofErr w:type="spellEnd"/>
+      <w:proofErr w:type="gramEnd"/>
+      <w:r>
+        <w:rPr>
+          <w:rFonts w:ascii="Courier New" w:eastAsia="Times New Roman" w:hAnsi="Courier New" w:cs="Courier New"/>
+          <w:color w:val="000000"/>
+          <w:sz w:val="20"/>
+          <w:szCs w:val="20"/>
+          <w:shd w:val="clear" w:color="auto" w:fill="F2F4FF"/>
+          <w:lang w:bidi="fa-IR"/>
+        </w:rPr>
+        <w:t xml:space="preserve"> </w:t>
+      </w:r>
+      <w:proofErr w:type="spellStart"/>
+      <w:r>
+        <w:rPr>
+          <w:rFonts w:ascii="Courier New" w:eastAsia="Times New Roman" w:hAnsi="Courier New" w:cs="Courier New"/>
+          <w:color w:val="000000"/>
+          <w:sz w:val="20"/>
+          <w:szCs w:val="20"/>
+          <w:shd w:val="clear" w:color="auto" w:fill="F2F4FF"/>
+          <w:lang w:bidi="fa-IR"/>
+        </w:rPr>
+        <w:t>xmlns</w:t>
+      </w:r>
+      <w:r>
+        <w:rPr>
+          <w:rFonts w:ascii="Courier New" w:eastAsia="Times New Roman" w:hAnsi="Courier New" w:cs="Courier New"/>
+          <w:b/>
+          <w:bCs/>
+          <w:color w:val="000000"/>
+          <w:sz w:val="20"/>
+          <w:szCs w:val="20"/>
+          <w:shd w:val="clear" w:color="auto" w:fill="F2F4FF"/>
+          <w:lang w:bidi="fa-IR"/>
+        </w:rPr>
+        <w:t>:</w:t>
+      </w:r>
+      <w:r>
+        <w:rPr>
+          <w:rFonts w:ascii="Courier New" w:eastAsia="Times New Roman" w:hAnsi="Courier New" w:cs="Courier New"/>
+          <w:color w:val="000000"/>
+          <w:sz w:val="20"/>
+          <w:szCs w:val="20"/>
+          <w:shd w:val="clear" w:color="auto" w:fill="F2F4FF"/>
+          <w:lang w:bidi="fa-IR"/>
+        </w:rPr>
+        <w:t>xsl</w:t>
+      </w:r>
+      <w:proofErr w:type="spellEnd"/>
+      <w:r>
+        <w:rPr>
+          <w:rFonts w:ascii="Courier New" w:eastAsia="Times New Roman" w:hAnsi="Courier New" w:cs="Courier New"/>
+          <w:b/>
+          <w:bCs/>
+          <w:color w:val="000000"/>
+          <w:sz w:val="20"/>
+          <w:szCs w:val="20"/>
+          <w:shd w:val="clear" w:color="auto" w:fill="F2F4FF"/>
+          <w:lang w:bidi="fa-IR"/>
+        </w:rPr>
+        <w:t>=</w:t>
+      </w:r>
+      <w:r>
+        <w:rPr>
+          <w:rFonts w:ascii="Courier New" w:eastAsia="Times New Roman" w:hAnsi="Courier New" w:cs="Courier New"/>
+          <w:color w:val="808080"/>
+          <w:sz w:val="20"/>
+          <w:szCs w:val="20"/>
+          <w:shd w:val="clear" w:color="auto" w:fill="F2F4FF"/>
+          <w:lang w:bidi="fa-IR"/>
+        </w:rPr>
+        <w:t>"</w:t>
+      </w:r>
+      <w:r>
+        <w:rPr>
+          <w:rFonts w:ascii="Courier New" w:eastAsia="Times New Roman" w:hAnsi="Courier New" w:cs="Courier New"/>
+          <w:color w:val="808080"/>
+          <w:sz w:val="20"/>
+          <w:szCs w:val="20"/>
+          <w:u w:val="single"/>
+          <w:shd w:val="clear" w:color="auto" w:fill="F2F4FF"/>
+          <w:lang w:bidi="fa-IR"/>
+        </w:rPr>
+        <w:t>http://www.w3.org/1999/XSL/Transform</w:t>
+      </w:r>
+      <w:r>
+        <w:rPr>
+          <w:rFonts w:ascii="Courier New" w:eastAsia="Times New Roman" w:hAnsi="Courier New" w:cs="Courier New"/>
+          <w:color w:val="808080"/>
+          <w:sz w:val="20"/>
+          <w:szCs w:val="20"/>
+          <w:shd w:val="clear" w:color="auto" w:fill="F2F4FF"/>
+          <w:lang w:bidi="fa-IR"/>
+        </w:rPr>
+        <w:t>"</w:t>
+      </w:r>
+      <w:r>
+        <w:rPr>
+          <w:rFonts w:ascii="Courier New" w:eastAsia="Times New Roman" w:hAnsi="Courier New" w:cs="Courier New"/>
+          <w:b/>
+          <w:bCs/>
+          <w:color w:val="000000"/>
+          <w:sz w:val="20"/>
+          <w:szCs w:val="20"/>
+          <w:shd w:val="clear" w:color="auto" w:fill="F2F4FF"/>
+          <w:lang w:bidi="fa-IR"/>
+        </w:rPr>
+        <w:t>&gt;</w:t>
+      </w:r>
+    </w:p>
+    <w:p>
+      <w:pPr>
+        <w:shd w:val="clear" w:color="auto" w:fill="FFFFFF"/>
+        <w:spacing w:after="0" w:line="240" w:lineRule="auto"/>
+        <w:jc w:val="left"/>
+        <w:rPr>
+          <w:rFonts w:ascii="Courier New" w:eastAsia="Times New Roman" w:hAnsi="Courier New" w:cs="Courier New"/>
+          <w:color w:val="000000"/>
+          <w:sz w:val="20"/>
+          <w:szCs w:val="20"/>
+          <w:shd w:val="clear" w:color="auto" w:fill="F2F4FF"/>
+          <w:lang w:bidi="fa-IR"/>
+        </w:rPr>
+      </w:pPr>
+      <w:r>
+        <w:rPr>
+          <w:rFonts w:ascii="Courier New" w:eastAsia="Times New Roman" w:hAnsi="Courier New" w:cs="Courier New"/>
+          <w:color w:val="000000"/>
+          <w:sz w:val="20"/>
+          <w:szCs w:val="20"/>
+          <w:shd w:val="clear" w:color="auto" w:fill="F2F4FF"/>
+          <w:lang w:bidi="fa-IR"/>
+        </w:rPr>
+        <w:t xml:space="preserve">            </w:t>
+      </w:r>
+      <w:r>
+        <w:rPr>
+          <w:rFonts w:ascii="Courier New" w:eastAsia="Times New Roman" w:hAnsi="Courier New" w:cs="Courier New"/>
+          <w:b/>
+          <w:bCs/>
+          <w:color w:val="000000"/>
+          <w:sz w:val="20"/>
+          <w:szCs w:val="20"/>
+          <w:shd w:val="clear" w:color="auto" w:fill="F2F4FF"/>
+          <w:lang w:bidi="fa-IR"/>
+        </w:rPr>
+        <w:t>&lt;</w:t>
+      </w:r>
+      <w:proofErr w:type="spellStart"/>
+      <w:proofErr w:type="gramStart"/>
+      <w:r>
+        <w:rPr>
+          <w:rFonts w:ascii="Courier New" w:eastAsia="Times New Roman" w:hAnsi="Courier New" w:cs="Courier New"/>
+          <w:color w:val="000000"/>
+          <w:sz w:val="20"/>
+          <w:szCs w:val="20"/>
+          <w:shd w:val="clear" w:color="auto" w:fill="F2F4FF"/>
+          <w:lang w:bidi="fa-IR"/>
+        </w:rPr>
+        <w:t>xsl</w:t>
+      </w:r>
+      <w:r>
+        <w:rPr>
+          <w:rFonts w:ascii="Courier New" w:eastAsia="Times New Roman" w:hAnsi="Courier New" w:cs="Courier New"/>
+          <w:b/>
+          <w:bCs/>
+          <w:color w:val="000000"/>
+          <w:sz w:val="20"/>
+          <w:szCs w:val="20"/>
+          <w:shd w:val="clear" w:color="auto" w:fill="F2F4FF"/>
+          <w:lang w:bidi="fa-IR"/>
+        </w:rPr>
+        <w:t>:</w:t>
+      </w:r>
+      <w:r>
+        <w:rPr>
+          <w:rFonts w:ascii="Courier New" w:eastAsia="Times New Roman" w:hAnsi="Courier New" w:cs="Courier New"/>
+          <w:color w:val="000000"/>
+          <w:sz w:val="20"/>
+          <w:szCs w:val="20"/>
+          <w:shd w:val="clear" w:color="auto" w:fill="F2F4FF"/>
+          <w:lang w:bidi="fa-IR"/>
+        </w:rPr>
+        <w:t>template</w:t>
+      </w:r>
+      <w:proofErr w:type="spellEnd"/>
+      <w:proofErr w:type="gramEnd"/>
+      <w:r>
+        <w:rPr>
+          <w:rFonts w:ascii="Courier New" w:eastAsia="Times New Roman" w:hAnsi="Courier New" w:cs="Courier New"/>
+          <w:color w:val="000000"/>
+          <w:sz w:val="20"/>
+          <w:szCs w:val="20"/>
+          <w:shd w:val="clear" w:color="auto" w:fill="F2F4FF"/>
+          <w:lang w:bidi="fa-IR"/>
+        </w:rPr>
+        <w:t xml:space="preserve"> match</w:t>
+      </w:r>
+      <w:r>
+        <w:rPr>
+          <w:rFonts w:ascii="Courier New" w:eastAsia="Times New Roman" w:hAnsi="Courier New" w:cs="Courier New"/>
+          <w:b/>
+          <w:bCs/>
+          <w:color w:val="000000"/>
+          <w:sz w:val="20"/>
+          <w:szCs w:val="20"/>
+          <w:shd w:val="clear" w:color="auto" w:fill="F2F4FF"/>
+          <w:lang w:bidi="fa-IR"/>
+        </w:rPr>
+        <w:t>=</w:t>
+      </w:r>
+      <w:r>
+        <w:rPr>
+          <w:rFonts w:ascii="Courier New" w:eastAsia="Times New Roman" w:hAnsi="Courier New" w:cs="Courier New"/>
+          <w:color w:val="808080"/>
+          <w:sz w:val="20"/>
+          <w:szCs w:val="20"/>
+          <w:shd w:val="clear" w:color="auto" w:fill="F2F4FF"/>
+          <w:lang w:bidi="fa-IR"/>
+        </w:rPr>
+        <w:t>"/"</w:t>
+      </w:r>
+      <w:r>
+        <w:rPr>
+          <w:rFonts w:ascii="Courier New" w:eastAsia="Times New Roman" w:hAnsi="Courier New" w:cs="Courier New"/>
+          <w:b/>
+          <w:bCs/>
+          <w:color w:val="000000"/>
+          <w:sz w:val="20"/>
+          <w:szCs w:val="20"/>
+          <w:shd w:val="clear" w:color="auto" w:fill="F2F4FF"/>
+          <w:lang w:bidi="fa-IR"/>
+        </w:rPr>
+        <w:t>&gt;</w:t>
+      </w:r>
+    </w:p>
+    <w:p>
+      <w:pPr>
+        <w:shd w:val="clear" w:color="auto" w:fill="FFFFFF"/>
+        <w:spacing w:after="0" w:line="240" w:lineRule="auto"/>
+        <w:jc w:val="left"/>
+        <w:rPr>
+          <w:rFonts w:ascii="Courier New" w:eastAsia="Times New Roman" w:hAnsi="Courier New" w:cs="Courier New"/>
+          <w:color w:val="000000"/>
+          <w:sz w:val="20"/>
+          <w:szCs w:val="20"/>
+          <w:shd w:val="clear" w:color="auto" w:fill="F2F4FF"/>
+          <w:lang w:bidi="fa-IR"/>
+        </w:rPr>
+      </w:pPr>
+      <w:r>
+        <w:rPr>
+          <w:rFonts w:ascii="Courier New" w:eastAsia="Times New Roman" w:hAnsi="Courier New" w:cs="Courier New"/>
+          <w:color w:val="000000"/>
+          <w:sz w:val="20"/>
+          <w:szCs w:val="20"/>
+          <w:shd w:val="clear" w:color="auto" w:fill="F2F4FF"/>
+          <w:lang w:bidi="fa-IR"/>
+        </w:rPr>
+        <w:t xml:space="preserve">                </w:t>
+      </w:r>
+      <w:proofErr w:type="gramStart"/>
+      <w:r>
+        <w:rPr>
+          <w:rFonts w:ascii="Courier New" w:eastAsia="Times New Roman" w:hAnsi="Courier New" w:cs="Courier New"/>
+          <w:b/>
+          <w:bCs/>
+          <w:color w:val="000000"/>
+          <w:sz w:val="20"/>
+          <w:szCs w:val="20"/>
+          <w:shd w:val="clear" w:color="auto" w:fill="F2F4FF"/>
+          <w:lang w:bidi="fa-IR"/>
+        </w:rPr>
+        <w:t>&lt;!--</w:t>
+      </w:r>
+      <w:proofErr w:type="gramEnd"/>
+      <w:r>
+        <w:rPr>
+          <w:rFonts w:ascii="Courier New" w:eastAsia="Times New Roman" w:hAnsi="Courier New" w:cs="Courier New"/>
+          <w:color w:val="000000"/>
+          <w:sz w:val="20"/>
+          <w:szCs w:val="20"/>
+          <w:shd w:val="clear" w:color="auto" w:fill="F2F4FF"/>
+          <w:lang w:bidi="fa-IR"/>
+        </w:rPr>
+        <w:t xml:space="preserve"> TODO </w:t>
+      </w:r>
+      <w:r>
+        <w:rPr>
+          <w:rFonts w:ascii="Courier New" w:eastAsia="Times New Roman" w:hAnsi="Courier New" w:cs="Courier New"/>
+          <w:b/>
+          <w:bCs/>
+          <w:color w:val="000000"/>
+          <w:sz w:val="20"/>
+          <w:szCs w:val="20"/>
+          <w:shd w:val="clear" w:color="auto" w:fill="F2F4FF"/>
+          <w:lang w:bidi="fa-IR"/>
+        </w:rPr>
+        <w:t>--&gt;</w:t>
+      </w:r>
+    </w:p>
+    <w:p>
+      <w:pPr>
+        <w:shd w:val="clear" w:color="auto" w:fill="FFFFFF"/>
+        <w:spacing w:after="0" w:line="240" w:lineRule="auto"/>
+        <w:jc w:val="left"/>
+        <w:rPr>
+          <w:rFonts w:ascii="Courier New" w:eastAsia="Times New Roman" w:hAnsi="Courier New" w:cs="Courier New"/>
+          <w:color w:val="000000"/>
+          <w:sz w:val="20"/>
+          <w:szCs w:val="20"/>
+          <w:shd w:val="clear" w:color="auto" w:fill="F2F4FF"/>
+          <w:lang w:bidi="fa-IR"/>
+        </w:rPr>
+      </w:pPr>
+      <w:r>
+        <w:rPr>
+          <w:rFonts w:ascii="Courier New" w:eastAsia="Times New Roman" w:hAnsi="Courier New" w:cs="Courier New"/>
+          <w:color w:val="000000"/>
+          <w:sz w:val="20"/>
+          <w:szCs w:val="20"/>
+          <w:shd w:val="clear" w:color="auto" w:fill="F2F4FF"/>
+          <w:lang w:bidi="fa-IR"/>
+        </w:rPr>
+        <w:t xml:space="preserve">            </w:t>
+      </w:r>
+      <w:r>
+        <w:rPr>
+          <w:rFonts w:ascii="Courier New" w:eastAsia="Times New Roman" w:hAnsi="Courier New" w:cs="Courier New"/>
+          <w:b/>
+          <w:bCs/>
+          <w:color w:val="000000"/>
+          <w:sz w:val="20"/>
+          <w:szCs w:val="20"/>
+          <w:shd w:val="clear" w:color="auto" w:fill="F2F4FF"/>
+          <w:lang w:bidi="fa-IR"/>
+        </w:rPr>
+        <w:t>&lt;/</w:t>
+      </w:r>
+      <w:proofErr w:type="spellStart"/>
+      <w:proofErr w:type="gramStart"/>
+      <w:r>
+        <w:rPr>
+          <w:rFonts w:ascii="Courier New" w:eastAsia="Times New Roman" w:hAnsi="Courier New" w:cs="Courier New"/>
+          <w:color w:val="000000"/>
+          <w:sz w:val="20"/>
+          <w:szCs w:val="20"/>
+          <w:shd w:val="clear" w:color="auto" w:fill="F2F4FF"/>
+          <w:lang w:bidi="fa-IR"/>
+        </w:rPr>
+        <w:t>xsl</w:t>
+      </w:r>
+      <w:r>
+        <w:rPr>
+          <w:rFonts w:ascii="Courier New" w:eastAsia="Times New Roman" w:hAnsi="Courier New" w:cs="Courier New"/>
+          <w:b/>
+          <w:bCs/>
+          <w:color w:val="000000"/>
+          <w:sz w:val="20"/>
+          <w:szCs w:val="20"/>
+          <w:shd w:val="clear" w:color="auto" w:fill="F2F4FF"/>
+          <w:lang w:bidi="fa-IR"/>
+        </w:rPr>
+        <w:t>:</w:t>
+      </w:r>
+      <w:r>
+        <w:rPr>
+          <w:rFonts w:ascii="Courier New" w:eastAsia="Times New Roman" w:hAnsi="Courier New" w:cs="Courier New"/>
+          <w:color w:val="000000"/>
+          <w:sz w:val="20"/>
+          <w:szCs w:val="20"/>
+          <w:shd w:val="clear" w:color="auto" w:fill="F2F4FF"/>
+          <w:lang w:bidi="fa-IR"/>
+        </w:rPr>
+        <w:t>template</w:t>
+      </w:r>
+      <w:proofErr w:type="spellEnd"/>
+      <w:proofErr w:type="gramEnd"/>
+      <w:r>
+        <w:rPr>
+          <w:rFonts w:ascii="Courier New" w:eastAsia="Times New Roman" w:hAnsi="Courier New" w:cs="Courier New"/>
+          <w:b/>
+          <w:bCs/>
+          <w:color w:val="000000"/>
+          <w:sz w:val="20"/>
+          <w:szCs w:val="20"/>
+          <w:shd w:val="clear" w:color="auto" w:fill="F2F4FF"/>
+          <w:lang w:bidi="fa-IR"/>
+        </w:rPr>
+        <w:t>&gt;</w:t>
+      </w:r>
+    </w:p>
+    <w:p>
+      <w:pPr>
+        <w:shd w:val="clear" w:color="auto" w:fill="FFFFFF"/>
+        <w:spacing w:after="0" w:line="240" w:lineRule="auto"/>
+        <w:jc w:val="left"/>
+        <w:rPr>
+          <w:rFonts w:ascii="Courier New" w:eastAsia="Times New Roman" w:hAnsi="Courier New" w:cs="Courier New"/>
+          <w:color w:val="000000"/>
+          <w:sz w:val="20"/>
+          <w:szCs w:val="20"/>
+          <w:shd w:val="clear" w:color="auto" w:fill="F2F4FF"/>
+          <w:lang w:bidi="fa-IR"/>
+        </w:rPr>
+      </w:pPr>
+      <w:r>
+        <w:rPr>
+          <w:rFonts w:ascii="Courier New" w:eastAsia="Times New Roman" w:hAnsi="Courier New" w:cs="Courier New"/>
+          <w:color w:val="000000"/>
+          <w:sz w:val="20"/>
+          <w:szCs w:val="20"/>
+          <w:shd w:val="clear" w:color="auto" w:fill="F2F4FF"/>
+          <w:lang w:bidi="fa-IR"/>
+        </w:rPr>
+        <w:t xml:space="preserve">        </w:t>
+      </w:r>
+      <w:r>
+        <w:rPr>
+          <w:rFonts w:ascii="Courier New" w:eastAsia="Times New Roman" w:hAnsi="Courier New" w:cs="Courier New"/>
+          <w:b/>
+          <w:bCs/>
+          <w:color w:val="000000"/>
+          <w:sz w:val="20"/>
+          <w:szCs w:val="20"/>
+          <w:shd w:val="clear" w:color="auto" w:fill="F2F4FF"/>
+          <w:lang w:bidi="fa-IR"/>
+        </w:rPr>
+        <w:t>&lt;/</w:t>
+      </w:r>
+      <w:proofErr w:type="spellStart"/>
+      <w:proofErr w:type="gramStart"/>
+      <w:r>
+        <w:rPr>
+          <w:rFonts w:ascii="Courier New" w:eastAsia="Times New Roman" w:hAnsi="Courier New" w:cs="Courier New"/>
+          <w:color w:val="000000"/>
+          <w:sz w:val="20"/>
+          <w:szCs w:val="20"/>
+          <w:shd w:val="clear" w:color="auto" w:fill="F2F4FF"/>
+          <w:lang w:bidi="fa-IR"/>
+        </w:rPr>
+        <w:t>xsl</w:t>
+      </w:r>
+      <w:r>
+        <w:rPr>
+          <w:rFonts w:ascii="Courier New" w:eastAsia="Times New Roman" w:hAnsi="Courier New" w:cs="Courier New"/>
+          <w:b/>
+          <w:bCs/>
+          <w:color w:val="000000"/>
+          <w:sz w:val="20"/>
+          <w:szCs w:val="20"/>
+          <w:shd w:val="clear" w:color="auto" w:fill="F2F4FF"/>
+          <w:lang w:bidi="fa-IR"/>
+        </w:rPr>
+        <w:t>:</w:t>
+      </w:r>
+      <w:r>
+        <w:rPr>
+          <w:rFonts w:ascii="Courier New" w:eastAsia="Times New Roman" w:hAnsi="Courier New" w:cs="Courier New"/>
+          <w:color w:val="000000"/>
+          <w:sz w:val="20"/>
+          <w:szCs w:val="20"/>
+          <w:shd w:val="clear" w:color="auto" w:fill="F2F4FF"/>
+          <w:lang w:bidi="fa-IR"/>
+        </w:rPr>
+        <w:t>stylesheet</w:t>
+      </w:r>
+      <w:proofErr w:type="spellEnd"/>
+      <w:proofErr w:type="gramEnd"/>
+      <w:r>
+        <w:rPr>
+          <w:rFonts w:ascii="Courier New" w:eastAsia="Times New Roman" w:hAnsi="Courier New" w:cs="Courier New"/>
+          <w:b/>
+          <w:bCs/>
+          <w:color w:val="000000"/>
+          <w:sz w:val="20"/>
+          <w:szCs w:val="20"/>
+          <w:shd w:val="clear" w:color="auto" w:fill="F2F4FF"/>
+          <w:lang w:bidi="fa-IR"/>
+        </w:rPr>
+        <w:t>&gt;</w:t>
+      </w:r>
+    </w:p>
+    <w:p>
+      <w:pPr>
+        <w:shd w:val="clear" w:color="auto" w:fill="FFFFFF"/>
+        <w:spacing w:after="0" w:line="240" w:lineRule="auto"/>
+        <w:jc w:val="left"/>
+        <w:rPr>
+          <w:rFonts w:ascii="Courier New" w:eastAsia="Times New Roman" w:hAnsi="Courier New" w:cs="Courier New"/>
+          <w:color w:val="000000"/>
+          <w:sz w:val="20"/>
+          <w:szCs w:val="20"/>
+          <w:shd w:val="clear" w:color="auto" w:fill="F2F4FF"/>
+          <w:lang w:bidi="fa-IR"/>
+        </w:rPr>
+      </w:pPr>
+      <w:r>
+        <w:rPr>
+          <w:rFonts w:ascii="Courier New" w:eastAsia="Times New Roman" w:hAnsi="Courier New" w:cs="Courier New"/>
+          <w:color w:val="000000"/>
+          <w:sz w:val="20"/>
+          <w:szCs w:val="20"/>
+          <w:shd w:val="clear" w:color="auto" w:fill="F2F4FF"/>
+          <w:lang w:bidi="fa-IR"/>
+        </w:rPr>
+        <w:t xml:space="preserve">    `</w:t>
+      </w:r>
+      <w:r>
+        <w:rPr>
+          <w:rFonts w:ascii="Courier New" w:eastAsia="Times New Roman" w:hAnsi="Courier New" w:cs="Courier New"/>
+          <w:b/>
+          <w:bCs/>
+          <w:color w:val="000000"/>
+          <w:sz w:val="20"/>
+          <w:szCs w:val="20"/>
+          <w:shd w:val="clear" w:color="auto" w:fill="F2F4FF"/>
+          <w:lang w:bidi="fa-IR"/>
+        </w:rPr>
+        <w:t>;</w:t>
+      </w:r>
+    </w:p>
+    <w:p>
+      <w:pPr>
+        <w:shd w:val="clear" w:color="auto" w:fill="FFFFFF"/>
+        <w:spacing w:after="0" w:line="240" w:lineRule="auto"/>
+        <w:jc w:val="left"/>
+        <w:rPr>
+          <w:rFonts w:ascii="Courier New" w:eastAsia="Times New Roman" w:hAnsi="Courier New" w:cs="Courier New"/>
+          <w:color w:val="000000"/>
+          <w:sz w:val="20"/>
+          <w:szCs w:val="20"/>
+          <w:shd w:val="clear" w:color="auto" w:fill="F2F4FF"/>
+          <w:lang w:bidi="fa-IR"/>
+        </w:rPr>
+      </w:pPr>
+      <w:r>
+        <w:rPr>
+          <w:rFonts w:ascii="Courier New" w:eastAsia="Times New Roman" w:hAnsi="Courier New" w:cs="Courier New"/>
+          <w:color w:val="000000"/>
+          <w:sz w:val="20"/>
+          <w:szCs w:val="20"/>
+          <w:shd w:val="clear" w:color="auto" w:fill="F2F4FF"/>
+          <w:lang w:bidi="fa-IR"/>
+        </w:rPr>
+        <w:t xml:space="preserve">    </w:t>
+      </w:r>
+      <w:r>
+        <w:rPr>
+          <w:rFonts w:ascii="Courier New" w:eastAsia="Times New Roman" w:hAnsi="Courier New" w:cs="Courier New"/>
+          <w:b/>
+          <w:bCs/>
+          <w:i/>
+          <w:iCs/>
+          <w:color w:val="000080"/>
+          <w:sz w:val="20"/>
+          <w:szCs w:val="20"/>
+          <w:shd w:val="clear" w:color="auto" w:fill="F2F4FF"/>
+          <w:lang w:bidi="fa-IR"/>
+        </w:rPr>
         <w:t>return</w:t>
       </w:r>
       <w:r>
         <w:rPr>
-          <w:rFonts w:ascii="Courier New" w:eastAsia="Times New Roman" w:hAnsi="Courier New" w:cs="B Nazanin"/>
-          <w:color w:val="000000"/>
-          <w:sz w:val="20"/>
-          <w:szCs w:val="20"/>
-          <w:shd w:val="clear" w:color="auto" w:fill="F2F4FF"/>
-          <w:lang w:bidi="fa-IR"/>
-        </w:rPr>
-        <w:t xml:space="preserve"> `</w:t>
+          <w:rFonts w:ascii="Courier New" w:eastAsia="Times New Roman" w:hAnsi="Courier New" w:cs="Courier New"/>
+          <w:color w:val="000000"/>
+          <w:sz w:val="20"/>
+          <w:szCs w:val="20"/>
+          <w:shd w:val="clear" w:color="auto" w:fill="F2F4FF"/>
+          <w:lang w:bidi="fa-IR"/>
+        </w:rPr>
+        <w:t xml:space="preserve"> </w:t>
+      </w:r>
+      <w:r>
+        <w:rPr>
+          <w:rFonts w:ascii="Courier New" w:eastAsia="Times New Roman" w:hAnsi="Courier New" w:cs="Courier New"/>
+          <w:b/>
+          <w:bCs/>
+          <w:i/>
+          <w:iCs/>
+          <w:color w:val="000080"/>
+          <w:sz w:val="20"/>
+          <w:szCs w:val="20"/>
+          <w:shd w:val="clear" w:color="auto" w:fill="F2F4FF"/>
+          <w:lang w:bidi="fa-IR"/>
+        </w:rPr>
+        <w:t>new</w:t>
+      </w:r>
+      <w:r>
+        <w:rPr>
+          <w:rFonts w:ascii="Courier New" w:eastAsia="Times New Roman" w:hAnsi="Courier New" w:cs="Courier New"/>
+          <w:color w:val="000000"/>
+          <w:sz w:val="20"/>
+          <w:szCs w:val="20"/>
+          <w:shd w:val="clear" w:color="auto" w:fill="F2F4FF"/>
+          <w:lang w:bidi="fa-IR"/>
+        </w:rPr>
+        <w:t xml:space="preserve"> </w:t>
+      </w:r>
+      <w:proofErr w:type="spellStart"/>
+      <w:r>
+        <w:rPr>
+          <w:rFonts w:ascii="Courier New" w:eastAsia="Times New Roman" w:hAnsi="Courier New" w:cs="Courier New"/>
+          <w:color w:val="000000"/>
+          <w:sz w:val="20"/>
+          <w:szCs w:val="20"/>
+          <w:shd w:val="clear" w:color="auto" w:fill="F2F4FF"/>
+          <w:lang w:bidi="fa-IR"/>
+        </w:rPr>
+        <w:t>DOMParser</w:t>
+      </w:r>
+      <w:proofErr w:type="spellEnd"/>
+      <w:r>
+        <w:rPr>
+          <w:rFonts w:ascii="Courier New" w:eastAsia="Times New Roman" w:hAnsi="Courier New" w:cs="Courier New"/>
+          <w:b/>
+          <w:bCs/>
+          <w:color w:val="000000"/>
+          <w:sz w:val="20"/>
+          <w:szCs w:val="20"/>
+          <w:shd w:val="clear" w:color="auto" w:fill="F2F4FF"/>
+          <w:lang w:bidi="fa-IR"/>
+        </w:rPr>
+        <w:t>().</w:t>
+      </w:r>
+      <w:proofErr w:type="spellStart"/>
+      <w:r>
+        <w:rPr>
+          <w:rFonts w:ascii="Courier New" w:eastAsia="Times New Roman" w:hAnsi="Courier New" w:cs="Courier New"/>
+          <w:color w:val="000000"/>
+          <w:sz w:val="20"/>
+          <w:szCs w:val="20"/>
+          <w:shd w:val="clear" w:color="auto" w:fill="F2F4FF"/>
+          <w:lang w:bidi="fa-IR"/>
+        </w:rPr>
+        <w:t>parseFromString</w:t>
+      </w:r>
+      <w:proofErr w:type="spellEnd"/>
+      <w:r>
+        <w:rPr>
+          <w:rFonts w:ascii="Courier New" w:eastAsia="Times New Roman" w:hAnsi="Courier New" w:cs="Courier New"/>
+          <w:b/>
+          <w:bCs/>
+          <w:color w:val="000000"/>
+          <w:sz w:val="20"/>
+          <w:szCs w:val="20"/>
+          <w:shd w:val="clear" w:color="auto" w:fill="F2F4FF"/>
+          <w:lang w:bidi="fa-IR"/>
+        </w:rPr>
+        <w:t>(</w:t>
+      </w:r>
+      <w:proofErr w:type="spellStart"/>
+      <w:r>
+        <w:rPr>
+          <w:rFonts w:ascii="Courier New" w:eastAsia="Times New Roman" w:hAnsi="Courier New" w:cs="Courier New"/>
+          <w:color w:val="000000"/>
+          <w:sz w:val="20"/>
+          <w:szCs w:val="20"/>
+          <w:shd w:val="clear" w:color="auto" w:fill="F2F4FF"/>
+          <w:lang w:bidi="fa-IR"/>
+        </w:rPr>
+        <w:t>xml</w:t>
+      </w:r>
+      <w:r>
+        <w:rPr>
+          <w:rFonts w:ascii="Courier New" w:eastAsia="Times New Roman" w:hAnsi="Courier New" w:cs="Courier New"/>
+          <w:b/>
+          <w:bCs/>
+          <w:color w:val="000000"/>
+          <w:sz w:val="20"/>
+          <w:szCs w:val="20"/>
+          <w:shd w:val="clear" w:color="auto" w:fill="F2F4FF"/>
+          <w:lang w:bidi="fa-IR"/>
+        </w:rPr>
+        <w:t>,</w:t>
+      </w:r>
+      <w:r>
+        <w:rPr>
+          <w:rFonts w:ascii="Courier New" w:eastAsia="Times New Roman" w:hAnsi="Courier New" w:cs="Courier New"/>
+          <w:color w:val="808080"/>
+          <w:sz w:val="20"/>
+          <w:szCs w:val="20"/>
+          <w:shd w:val="clear" w:color="auto" w:fill="F2F4FF"/>
+          <w:lang w:bidi="fa-IR"/>
+        </w:rPr>
+        <w:t>"text</w:t>
+      </w:r>
+      <w:proofErr w:type="spellEnd"/>
+      <w:r>
+        <w:rPr>
+          <w:rFonts w:ascii="Courier New" w:eastAsia="Times New Roman" w:hAnsi="Courier New" w:cs="Courier New"/>
+          <w:color w:val="808080"/>
+          <w:sz w:val="20"/>
+          <w:szCs w:val="20"/>
+          <w:shd w:val="clear" w:color="auto" w:fill="F2F4FF"/>
+          <w:lang w:bidi="fa-IR"/>
+        </w:rPr>
+        <w:t>/</w:t>
+      </w:r>
+      <w:r>
+        <w:rPr>
+          <w:rFonts w:ascii="Courier New" w:eastAsia="Times New Roman" w:hAnsi="Courier New" w:cs="Courier New"/>
+          <w:color w:val="808080"/>
+          <w:sz w:val="20"/>
+          <w:szCs w:val="20"/>
+          <w:shd w:val="clear" w:color="auto" w:fill="F2F4FF"/>
+          <w:lang w:bidi="fa-IR"/>
+        </w:rPr>
+        <w:t>xml</w:t>
+      </w:r>
+      <w:bookmarkStart w:id="5" w:name="_GoBack"/>
+      <w:bookmarkEnd w:id="5"/>
+      <w:r>
+        <w:rPr>
+          <w:rFonts w:ascii="Courier New" w:eastAsia="Times New Roman" w:hAnsi="Courier New" w:cs="Courier New"/>
+          <w:color w:val="808080"/>
+          <w:sz w:val="20"/>
+          <w:szCs w:val="20"/>
+          <w:shd w:val="clear" w:color="auto" w:fill="F2F4FF"/>
+          <w:lang w:bidi="fa-IR"/>
+        </w:rPr>
+        <w:t>"</w:t>
+      </w:r>
+      <w:r>
+        <w:rPr>
+          <w:rFonts w:ascii="Courier New" w:eastAsia="Times New Roman" w:hAnsi="Courier New" w:cs="Courier New"/>
+          <w:b/>
+          <w:bCs/>
+          <w:color w:val="000000"/>
+          <w:sz w:val="20"/>
+          <w:szCs w:val="20"/>
+          <w:shd w:val="clear" w:color="auto" w:fill="F2F4FF"/>
+          <w:lang w:bidi="fa-IR"/>
+        </w:rPr>
+        <w:t>)</w:t>
+      </w:r>
+    </w:p>
+    <w:p>
+      <w:pPr>
+        <w:shd w:val="clear" w:color="auto" w:fill="FFFFFF"/>
+        <w:spacing w:after="0" w:line="240" w:lineRule="auto"/>
+        <w:jc w:val="left"/>
+        <w:rPr>
+          <w:rFonts w:ascii="Courier New" w:eastAsia="Times New Roman" w:hAnsi="Courier New" w:cs="Courier New"/>
+          <w:color w:val="000000"/>
+          <w:sz w:val="20"/>
+          <w:szCs w:val="20"/>
+          <w:shd w:val="clear" w:color="auto" w:fill="F2F4FF"/>
+          <w:lang w:bidi="fa-IR"/>
+        </w:rPr>
+      </w:pPr>
+      <w:r>
+        <w:rPr>
+          <w:rFonts w:ascii="Courier New" w:eastAsia="Times New Roman" w:hAnsi="Courier New" w:cs="Courier New"/>
+          <w:b/>
+          <w:bCs/>
+          <w:color w:val="000000"/>
+          <w:sz w:val="20"/>
+          <w:szCs w:val="20"/>
+          <w:shd w:val="clear" w:color="auto" w:fill="F2F4FF"/>
+          <w:lang w:bidi="fa-IR"/>
+        </w:rPr>
+        <w:t>}</w:t>
       </w:r>
     </w:p>
     <w:p>
@@ -5968,617 +6968,13 @@
         <w:jc w:val="left"/>
         <w:rPr>
           <w:rFonts w:ascii="Courier New" w:eastAsia="Times New Roman" w:hAnsi="Courier New" w:cs="B Nazanin"/>
-          <w:b/>
-          <w:bCs/>
-          <w:color w:val="000000"/>
-          <w:sz w:val="20"/>
-          <w:szCs w:val="20"/>
-          <w:lang w:bidi="fa-IR"/>
-        </w:rPr>
-      </w:pPr>
-      <w:r>
-        <w:rPr>
-          <w:rFonts w:ascii="Courier New" w:eastAsia="Times New Roman" w:hAnsi="Courier New" w:cs="B Nazanin"/>
-          <w:b/>
-          <w:bCs/>
-          <w:color w:val="000000"/>
-          <w:sz w:val="20"/>
-          <w:szCs w:val="20"/>
-          <w:lang w:bidi="fa-IR"/>
-        </w:rPr>
-        <w:t xml:space="preserve">        </w:t>
-      </w:r>
-      <w:proofErr w:type="gramStart"/>
-      <w:r>
-        <w:rPr>
-          <w:rFonts w:ascii="Courier New" w:eastAsia="Times New Roman" w:hAnsi="Courier New" w:cs="B Nazanin"/>
-          <w:color w:val="FF0000"/>
-          <w:sz w:val="20"/>
-          <w:szCs w:val="20"/>
-          <w:shd w:val="clear" w:color="auto" w:fill="FFFF00"/>
-          <w:lang w:bidi="fa-IR"/>
-        </w:rPr>
-        <w:t>&lt;?</w:t>
-      </w:r>
-      <w:r>
-        <w:rPr>
-          <w:rFonts w:ascii="Courier New" w:eastAsia="Times New Roman" w:hAnsi="Courier New" w:cs="B Nazanin"/>
-          <w:color w:val="0000FF"/>
-          <w:sz w:val="20"/>
-          <w:szCs w:val="20"/>
-          <w:lang w:bidi="fa-IR"/>
-        </w:rPr>
-        <w:t>xml</w:t>
-      </w:r>
-      <w:proofErr w:type="gramEnd"/>
-      <w:r>
-        <w:rPr>
-          <w:rFonts w:ascii="Courier New" w:eastAsia="Times New Roman" w:hAnsi="Courier New" w:cs="B Nazanin"/>
-          <w:color w:val="000000"/>
-          <w:sz w:val="20"/>
-          <w:szCs w:val="20"/>
-          <w:lang w:bidi="fa-IR"/>
-        </w:rPr>
-        <w:t xml:space="preserve"> </w:t>
-      </w:r>
-      <w:r>
-        <w:rPr>
-          <w:rFonts w:ascii="Courier New" w:eastAsia="Times New Roman" w:hAnsi="Courier New" w:cs="B Nazanin"/>
-          <w:color w:val="FF0000"/>
-          <w:sz w:val="20"/>
-          <w:szCs w:val="20"/>
-          <w:lang w:bidi="fa-IR"/>
-        </w:rPr>
-        <w:t>version</w:t>
-      </w:r>
-      <w:r>
-        <w:rPr>
-          <w:rFonts w:ascii="Courier New" w:eastAsia="Times New Roman" w:hAnsi="Courier New" w:cs="B Nazanin"/>
-          <w:color w:val="000000"/>
-          <w:sz w:val="20"/>
-          <w:szCs w:val="20"/>
-          <w:lang w:bidi="fa-IR"/>
-        </w:rPr>
-        <w:t>=</w:t>
-      </w:r>
-      <w:r>
-        <w:rPr>
-          <w:rFonts w:ascii="Courier New" w:eastAsia="Times New Roman" w:hAnsi="Courier New" w:cs="B Nazanin"/>
-          <w:b/>
-          <w:bCs/>
-          <w:color w:val="8000FF"/>
-          <w:sz w:val="20"/>
-          <w:szCs w:val="20"/>
-          <w:lang w:bidi="fa-IR"/>
-        </w:rPr>
-        <w:t>"1.0"</w:t>
-      </w:r>
-      <w:r>
-        <w:rPr>
-          <w:rFonts w:ascii="Courier New" w:eastAsia="Times New Roman" w:hAnsi="Courier New" w:cs="B Nazanin"/>
-          <w:color w:val="000000"/>
-          <w:sz w:val="20"/>
-          <w:szCs w:val="20"/>
-          <w:lang w:bidi="fa-IR"/>
-        </w:rPr>
-        <w:t xml:space="preserve"> </w:t>
-      </w:r>
-      <w:r>
-        <w:rPr>
-          <w:rFonts w:ascii="Courier New" w:eastAsia="Times New Roman" w:hAnsi="Courier New" w:cs="B Nazanin"/>
-          <w:color w:val="FF0000"/>
-          <w:sz w:val="20"/>
-          <w:szCs w:val="20"/>
-          <w:lang w:bidi="fa-IR"/>
-        </w:rPr>
-        <w:t>encoding</w:t>
-      </w:r>
-      <w:r>
-        <w:rPr>
-          <w:rFonts w:ascii="Courier New" w:eastAsia="Times New Roman" w:hAnsi="Courier New" w:cs="B Nazanin"/>
-          <w:color w:val="000000"/>
-          <w:sz w:val="20"/>
-          <w:szCs w:val="20"/>
-          <w:lang w:bidi="fa-IR"/>
-        </w:rPr>
-        <w:t>=</w:t>
-      </w:r>
-      <w:r>
-        <w:rPr>
-          <w:rFonts w:ascii="Courier New" w:eastAsia="Times New Roman" w:hAnsi="Courier New" w:cs="B Nazanin"/>
-          <w:b/>
-          <w:bCs/>
-          <w:color w:val="8000FF"/>
-          <w:sz w:val="20"/>
-          <w:szCs w:val="20"/>
-          <w:lang w:bidi="fa-IR"/>
-        </w:rPr>
-        <w:t>"UTF-8"</w:t>
-      </w:r>
-      <w:r>
-        <w:rPr>
-          <w:rFonts w:ascii="Courier New" w:eastAsia="Times New Roman" w:hAnsi="Courier New" w:cs="B Nazanin"/>
-          <w:color w:val="FF0000"/>
-          <w:sz w:val="20"/>
-          <w:szCs w:val="20"/>
-          <w:shd w:val="clear" w:color="auto" w:fill="FFFF00"/>
-          <w:lang w:bidi="fa-IR"/>
-        </w:rPr>
-        <w:t>?&gt;</w:t>
-      </w:r>
-    </w:p>
-    <w:p>
-      <w:pPr>
-        <w:shd w:val="clear" w:color="auto" w:fill="FFFFFF"/>
-        <w:spacing w:after="0" w:line="360" w:lineRule="auto"/>
-        <w:jc w:val="left"/>
-        <w:rPr>
-          <w:rFonts w:ascii="Courier New" w:eastAsia="Times New Roman" w:hAnsi="Courier New" w:cs="B Nazanin"/>
-          <w:b/>
-          <w:bCs/>
-          <w:color w:val="000000"/>
-          <w:sz w:val="20"/>
-          <w:szCs w:val="20"/>
-          <w:lang w:bidi="fa-IR"/>
-        </w:rPr>
-      </w:pPr>
-      <w:r>
-        <w:rPr>
-          <w:rFonts w:ascii="Courier New" w:eastAsia="Times New Roman" w:hAnsi="Courier New" w:cs="B Nazanin"/>
-          <w:b/>
-          <w:bCs/>
-          <w:color w:val="000000"/>
-          <w:sz w:val="20"/>
-          <w:szCs w:val="20"/>
-          <w:lang w:bidi="fa-IR"/>
-        </w:rPr>
-        <w:t xml:space="preserve">        </w:t>
-      </w:r>
-      <w:r>
-        <w:rPr>
-          <w:rFonts w:ascii="Courier New" w:eastAsia="Times New Roman" w:hAnsi="Courier New" w:cs="B Nazanin"/>
-          <w:color w:val="0000FF"/>
-          <w:sz w:val="20"/>
-          <w:szCs w:val="20"/>
-          <w:lang w:bidi="fa-IR"/>
-        </w:rPr>
-        <w:t>&lt;</w:t>
-      </w:r>
-      <w:proofErr w:type="spellStart"/>
-      <w:proofErr w:type="gramStart"/>
-      <w:r>
-        <w:rPr>
-          <w:rFonts w:ascii="Courier New" w:eastAsia="Times New Roman" w:hAnsi="Courier New" w:cs="B Nazanin"/>
-          <w:color w:val="0000FF"/>
-          <w:sz w:val="20"/>
-          <w:szCs w:val="20"/>
-          <w:lang w:bidi="fa-IR"/>
-        </w:rPr>
-        <w:t>xsl:stylesheet</w:t>
-      </w:r>
-      <w:proofErr w:type="spellEnd"/>
-      <w:proofErr w:type="gramEnd"/>
-      <w:r>
-        <w:rPr>
-          <w:rFonts w:ascii="Courier New" w:eastAsia="Times New Roman" w:hAnsi="Courier New" w:cs="B Nazanin"/>
-          <w:color w:val="000000"/>
-          <w:sz w:val="20"/>
-          <w:szCs w:val="20"/>
-          <w:lang w:bidi="fa-IR"/>
-        </w:rPr>
-        <w:t xml:space="preserve"> </w:t>
-      </w:r>
-      <w:proofErr w:type="spellStart"/>
-      <w:r>
-        <w:rPr>
-          <w:rFonts w:ascii="Courier New" w:eastAsia="Times New Roman" w:hAnsi="Courier New" w:cs="B Nazanin"/>
-          <w:color w:val="FF0000"/>
-          <w:sz w:val="20"/>
-          <w:szCs w:val="20"/>
-          <w:lang w:bidi="fa-IR"/>
-        </w:rPr>
-        <w:t>xmlns:xsl</w:t>
-      </w:r>
-      <w:proofErr w:type="spellEnd"/>
-      <w:r>
-        <w:rPr>
-          <w:rFonts w:ascii="Courier New" w:eastAsia="Times New Roman" w:hAnsi="Courier New" w:cs="B Nazanin"/>
-          <w:color w:val="000000"/>
-          <w:sz w:val="20"/>
-          <w:szCs w:val="20"/>
-          <w:lang w:bidi="fa-IR"/>
-        </w:rPr>
-        <w:t>=</w:t>
-      </w:r>
-      <w:r>
-        <w:rPr>
-          <w:rFonts w:ascii="Courier New" w:eastAsia="Times New Roman" w:hAnsi="Courier New" w:cs="B Nazanin"/>
-          <w:b/>
-          <w:bCs/>
-          <w:color w:val="8000FF"/>
-          <w:sz w:val="20"/>
-          <w:szCs w:val="20"/>
-          <w:lang w:bidi="fa-IR"/>
-        </w:rPr>
-        <w:t>"</w:t>
-      </w:r>
-      <w:r>
-        <w:rPr>
-          <w:rFonts w:ascii="Courier New" w:eastAsia="Times New Roman" w:hAnsi="Courier New" w:cs="B Nazanin"/>
-          <w:b/>
-          <w:bCs/>
-          <w:color w:val="8000FF"/>
-          <w:sz w:val="20"/>
-          <w:szCs w:val="20"/>
-          <w:u w:val="single"/>
-          <w:lang w:bidi="fa-IR"/>
-        </w:rPr>
-        <w:t>http://www.w3.org/1999/XSL/Transform</w:t>
-      </w:r>
-      <w:r>
-        <w:rPr>
-          <w:rFonts w:ascii="Courier New" w:eastAsia="Times New Roman" w:hAnsi="Courier New" w:cs="B Nazanin"/>
-          <w:b/>
-          <w:bCs/>
-          <w:color w:val="8000FF"/>
-          <w:sz w:val="20"/>
-          <w:szCs w:val="20"/>
-          <w:lang w:bidi="fa-IR"/>
-        </w:rPr>
-        <w:t>"</w:t>
-      </w:r>
-      <w:r>
-        <w:rPr>
-          <w:rFonts w:ascii="Courier New" w:eastAsia="Times New Roman" w:hAnsi="Courier New" w:cs="B Nazanin"/>
-          <w:color w:val="0000FF"/>
-          <w:sz w:val="20"/>
-          <w:szCs w:val="20"/>
-          <w:lang w:bidi="fa-IR"/>
-        </w:rPr>
-        <w:t>&gt;</w:t>
-      </w:r>
-    </w:p>
-    <w:p>
-      <w:pPr>
-        <w:shd w:val="clear" w:color="auto" w:fill="FFFFFF"/>
-        <w:spacing w:after="0" w:line="360" w:lineRule="auto"/>
-        <w:jc w:val="left"/>
-        <w:rPr>
-          <w:rFonts w:ascii="Courier New" w:eastAsia="Times New Roman" w:hAnsi="Courier New" w:cs="B Nazanin"/>
-          <w:b/>
-          <w:bCs/>
-          <w:color w:val="000000"/>
-          <w:sz w:val="20"/>
-          <w:szCs w:val="20"/>
-          <w:lang w:bidi="fa-IR"/>
-        </w:rPr>
-      </w:pPr>
-      <w:r>
-        <w:rPr>
-          <w:rFonts w:ascii="Courier New" w:eastAsia="Times New Roman" w:hAnsi="Courier New" w:cs="B Nazanin"/>
-          <w:b/>
-          <w:bCs/>
-          <w:color w:val="000000"/>
-          <w:sz w:val="20"/>
-          <w:szCs w:val="20"/>
-          <w:lang w:bidi="fa-IR"/>
-        </w:rPr>
-        <w:t xml:space="preserve">            </w:t>
-      </w:r>
-      <w:r>
-        <w:rPr>
-          <w:rFonts w:ascii="Courier New" w:eastAsia="Times New Roman" w:hAnsi="Courier New" w:cs="B Nazanin"/>
-          <w:color w:val="0000FF"/>
-          <w:sz w:val="20"/>
-          <w:szCs w:val="20"/>
-          <w:lang w:bidi="fa-IR"/>
-        </w:rPr>
-        <w:t>&lt;</w:t>
-      </w:r>
-      <w:proofErr w:type="spellStart"/>
-      <w:proofErr w:type="gramStart"/>
-      <w:r>
-        <w:rPr>
-          <w:rFonts w:ascii="Courier New" w:eastAsia="Times New Roman" w:hAnsi="Courier New" w:cs="B Nazanin"/>
-          <w:color w:val="0000FF"/>
-          <w:sz w:val="20"/>
-          <w:szCs w:val="20"/>
-          <w:lang w:bidi="fa-IR"/>
-        </w:rPr>
-        <w:t>xsl:template</w:t>
-      </w:r>
-      <w:proofErr w:type="spellEnd"/>
-      <w:proofErr w:type="gramEnd"/>
-      <w:r>
-        <w:rPr>
-          <w:rFonts w:ascii="Courier New" w:eastAsia="Times New Roman" w:hAnsi="Courier New" w:cs="B Nazanin"/>
-          <w:color w:val="000000"/>
-          <w:sz w:val="20"/>
-          <w:szCs w:val="20"/>
-          <w:lang w:bidi="fa-IR"/>
-        </w:rPr>
-        <w:t xml:space="preserve"> </w:t>
-      </w:r>
-      <w:r>
-        <w:rPr>
-          <w:rFonts w:ascii="Courier New" w:eastAsia="Times New Roman" w:hAnsi="Courier New" w:cs="B Nazanin"/>
-          <w:color w:val="FF0000"/>
-          <w:sz w:val="20"/>
-          <w:szCs w:val="20"/>
-          <w:lang w:bidi="fa-IR"/>
-        </w:rPr>
-        <w:t>match</w:t>
-      </w:r>
-      <w:r>
-        <w:rPr>
-          <w:rFonts w:ascii="Courier New" w:eastAsia="Times New Roman" w:hAnsi="Courier New" w:cs="B Nazanin"/>
-          <w:color w:val="000000"/>
-          <w:sz w:val="20"/>
-          <w:szCs w:val="20"/>
-          <w:lang w:bidi="fa-IR"/>
-        </w:rPr>
-        <w:t>=</w:t>
-      </w:r>
-      <w:r>
-        <w:rPr>
-          <w:rFonts w:ascii="Courier New" w:eastAsia="Times New Roman" w:hAnsi="Courier New" w:cs="B Nazanin"/>
-          <w:b/>
-          <w:bCs/>
-          <w:color w:val="8000FF"/>
-          <w:sz w:val="20"/>
-          <w:szCs w:val="20"/>
-          <w:lang w:bidi="fa-IR"/>
-        </w:rPr>
-        <w:t>"/"</w:t>
-      </w:r>
-      <w:r>
-        <w:rPr>
-          <w:rFonts w:ascii="Courier New" w:eastAsia="Times New Roman" w:hAnsi="Courier New" w:cs="B Nazanin"/>
-          <w:color w:val="0000FF"/>
-          <w:sz w:val="20"/>
-          <w:szCs w:val="20"/>
-          <w:lang w:bidi="fa-IR"/>
-        </w:rPr>
-        <w:t>&gt;</w:t>
-      </w:r>
-    </w:p>
-    <w:p>
-      <w:pPr>
-        <w:shd w:val="clear" w:color="auto" w:fill="FFFFFF"/>
-        <w:spacing w:after="0" w:line="360" w:lineRule="auto"/>
-        <w:jc w:val="left"/>
-        <w:rPr>
-          <w:rFonts w:ascii="Courier New" w:eastAsia="Times New Roman" w:hAnsi="Courier New" w:cs="B Nazanin"/>
-          <w:b/>
-          <w:bCs/>
-          <w:color w:val="000000"/>
-          <w:sz w:val="20"/>
-          <w:szCs w:val="20"/>
-          <w:lang w:bidi="fa-IR"/>
-        </w:rPr>
-      </w:pPr>
-      <w:r>
-        <w:rPr>
-          <w:rFonts w:ascii="Courier New" w:eastAsia="Times New Roman" w:hAnsi="Courier New" w:cs="B Nazanin"/>
-          <w:b/>
-          <w:bCs/>
-          <w:color w:val="000000"/>
-          <w:sz w:val="20"/>
-          <w:szCs w:val="20"/>
-          <w:lang w:bidi="fa-IR"/>
-        </w:rPr>
-        <w:t xml:space="preserve">                </w:t>
-      </w:r>
-      <w:proofErr w:type="gramStart"/>
-      <w:r>
-        <w:rPr>
-          <w:rFonts w:ascii="Courier New" w:eastAsia="Times New Roman" w:hAnsi="Courier New" w:cs="B Nazanin"/>
-          <w:color w:val="008000"/>
-          <w:sz w:val="20"/>
-          <w:szCs w:val="20"/>
-          <w:lang w:bidi="fa-IR"/>
-        </w:rPr>
-        <w:t>&lt;!--</w:t>
-      </w:r>
-      <w:proofErr w:type="gramEnd"/>
-      <w:r>
-        <w:rPr>
-          <w:rFonts w:ascii="Courier New" w:eastAsia="Times New Roman" w:hAnsi="Courier New" w:cs="B Nazanin"/>
-          <w:color w:val="008000"/>
-          <w:sz w:val="20"/>
-          <w:szCs w:val="20"/>
-          <w:lang w:bidi="fa-IR"/>
-        </w:rPr>
-        <w:t xml:space="preserve"> TODO --&gt;</w:t>
-      </w:r>
-    </w:p>
-    <w:p>
-      <w:pPr>
-        <w:shd w:val="clear" w:color="auto" w:fill="FFFFFF"/>
-        <w:spacing w:after="0" w:line="360" w:lineRule="auto"/>
-        <w:jc w:val="left"/>
-        <w:rPr>
-          <w:rFonts w:ascii="Courier New" w:eastAsia="Times New Roman" w:hAnsi="Courier New" w:cs="B Nazanin"/>
-          <w:b/>
-          <w:bCs/>
-          <w:color w:val="000000"/>
-          <w:sz w:val="20"/>
-          <w:szCs w:val="20"/>
-          <w:lang w:bidi="fa-IR"/>
-        </w:rPr>
-      </w:pPr>
-      <w:r>
-        <w:rPr>
-          <w:rFonts w:ascii="Courier New" w:eastAsia="Times New Roman" w:hAnsi="Courier New" w:cs="B Nazanin"/>
-          <w:b/>
-          <w:bCs/>
-          <w:color w:val="000000"/>
-          <w:sz w:val="20"/>
-          <w:szCs w:val="20"/>
-          <w:lang w:bidi="fa-IR"/>
-        </w:rPr>
-        <w:t xml:space="preserve">            </w:t>
-      </w:r>
-      <w:r>
-        <w:rPr>
-          <w:rFonts w:ascii="Courier New" w:eastAsia="Times New Roman" w:hAnsi="Courier New" w:cs="B Nazanin"/>
-          <w:color w:val="0000FF"/>
-          <w:sz w:val="20"/>
-          <w:szCs w:val="20"/>
-          <w:lang w:bidi="fa-IR"/>
-        </w:rPr>
-        <w:t>&lt;/</w:t>
-      </w:r>
-      <w:proofErr w:type="spellStart"/>
-      <w:proofErr w:type="gramStart"/>
-      <w:r>
-        <w:rPr>
-          <w:rFonts w:ascii="Courier New" w:eastAsia="Times New Roman" w:hAnsi="Courier New" w:cs="B Nazanin"/>
-          <w:color w:val="0000FF"/>
-          <w:sz w:val="20"/>
-          <w:szCs w:val="20"/>
-          <w:lang w:bidi="fa-IR"/>
-        </w:rPr>
-        <w:t>xsl:template</w:t>
-      </w:r>
-      <w:proofErr w:type="spellEnd"/>
-      <w:proofErr w:type="gramEnd"/>
-      <w:r>
-        <w:rPr>
-          <w:rFonts w:ascii="Courier New" w:eastAsia="Times New Roman" w:hAnsi="Courier New" w:cs="B Nazanin"/>
-          <w:color w:val="0000FF"/>
-          <w:sz w:val="20"/>
-          <w:szCs w:val="20"/>
-          <w:lang w:bidi="fa-IR"/>
-        </w:rPr>
-        <w:t>&gt;</w:t>
-      </w:r>
-    </w:p>
-    <w:p>
-      <w:pPr>
-        <w:shd w:val="clear" w:color="auto" w:fill="FFFFFF"/>
-        <w:spacing w:after="0" w:line="360" w:lineRule="auto"/>
-        <w:jc w:val="left"/>
-        <w:rPr>
-          <w:rFonts w:ascii="Times New Roman" w:eastAsia="Times New Roman" w:hAnsi="Times New Roman" w:cs="B Nazanin"/>
-          <w:sz w:val="24"/>
-          <w:szCs w:val="24"/>
-          <w:lang w:bidi="fa-IR"/>
-        </w:rPr>
-      </w:pPr>
-      <w:r>
-        <w:rPr>
-          <w:rFonts w:ascii="Courier New" w:eastAsia="Times New Roman" w:hAnsi="Courier New" w:cs="B Nazanin"/>
-          <w:b/>
-          <w:bCs/>
-          <w:color w:val="000000"/>
-          <w:sz w:val="20"/>
-          <w:szCs w:val="20"/>
-          <w:lang w:bidi="fa-IR"/>
-        </w:rPr>
-        <w:t xml:space="preserve">        </w:t>
-      </w:r>
-      <w:r>
-        <w:rPr>
-          <w:rFonts w:ascii="Courier New" w:eastAsia="Times New Roman" w:hAnsi="Courier New" w:cs="B Nazanin"/>
-          <w:color w:val="0000FF"/>
-          <w:sz w:val="20"/>
-          <w:szCs w:val="20"/>
-          <w:lang w:bidi="fa-IR"/>
-        </w:rPr>
-        <w:t>&lt;/</w:t>
-      </w:r>
-      <w:proofErr w:type="spellStart"/>
-      <w:proofErr w:type="gramStart"/>
-      <w:r>
-        <w:rPr>
-          <w:rFonts w:ascii="Courier New" w:eastAsia="Times New Roman" w:hAnsi="Courier New" w:cs="B Nazanin"/>
-          <w:color w:val="0000FF"/>
-          <w:sz w:val="20"/>
-          <w:szCs w:val="20"/>
-          <w:lang w:bidi="fa-IR"/>
-        </w:rPr>
-        <w:t>xsl:stylesheet</w:t>
-      </w:r>
-      <w:proofErr w:type="spellEnd"/>
-      <w:proofErr w:type="gramEnd"/>
-      <w:r>
-        <w:rPr>
-          <w:rFonts w:ascii="Courier New" w:eastAsia="Times New Roman" w:hAnsi="Courier New" w:cs="B Nazanin"/>
-          <w:color w:val="0000FF"/>
-          <w:sz w:val="20"/>
-          <w:szCs w:val="20"/>
-          <w:lang w:bidi="fa-IR"/>
-        </w:rPr>
-        <w:t>&gt;</w:t>
-      </w:r>
-    </w:p>
-    <w:p>
-      <w:pPr>
-        <w:shd w:val="clear" w:color="auto" w:fill="FFFFFF"/>
-        <w:spacing w:after="0" w:line="360" w:lineRule="auto"/>
-        <w:jc w:val="left"/>
-        <w:rPr>
-          <w:rFonts w:ascii="Courier New" w:eastAsia="Times New Roman" w:hAnsi="Courier New" w:cs="B Nazanin"/>
-          <w:color w:val="000000"/>
-          <w:sz w:val="20"/>
-          <w:szCs w:val="20"/>
-          <w:shd w:val="clear" w:color="auto" w:fill="F2F4FF"/>
-          <w:lang w:bidi="fa-IR"/>
-        </w:rPr>
-      </w:pPr>
-      <w:r>
-        <w:rPr>
-          <w:rFonts w:ascii="Courier New" w:eastAsia="Times New Roman" w:hAnsi="Courier New" w:cs="B Nazanin"/>
-          <w:color w:val="000000"/>
-          <w:sz w:val="20"/>
-          <w:szCs w:val="20"/>
-          <w:shd w:val="clear" w:color="auto" w:fill="F2F4FF"/>
-          <w:lang w:bidi="fa-IR"/>
-        </w:rPr>
-        <w:t xml:space="preserve">    `</w:t>
-      </w:r>
-      <w:r>
-        <w:rPr>
-          <w:rFonts w:ascii="Courier New" w:eastAsia="Times New Roman" w:hAnsi="Courier New" w:cs="B Nazanin"/>
-          <w:b/>
-          <w:bCs/>
-          <w:color w:val="000000"/>
-          <w:sz w:val="20"/>
-          <w:szCs w:val="20"/>
-          <w:shd w:val="clear" w:color="auto" w:fill="F2F4FF"/>
-          <w:lang w:bidi="fa-IR"/>
-        </w:rPr>
-        <w:t>;</w:t>
-      </w:r>
-    </w:p>
-    <w:p>
-      <w:pPr>
-        <w:shd w:val="clear" w:color="auto" w:fill="FFFFFF"/>
-        <w:spacing w:after="0" w:line="360" w:lineRule="auto"/>
-        <w:jc w:val="left"/>
-        <w:rPr>
-          <w:rFonts w:ascii="Courier New" w:eastAsia="Times New Roman" w:hAnsi="Courier New" w:cs="B Nazanin"/>
-          <w:color w:val="000000"/>
-          <w:sz w:val="20"/>
-          <w:szCs w:val="20"/>
-          <w:shd w:val="clear" w:color="auto" w:fill="F2F4FF"/>
-          <w:lang w:bidi="fa-IR"/>
-        </w:rPr>
-      </w:pPr>
-      <w:r>
-        <w:rPr>
-          <w:rFonts w:ascii="Courier New" w:eastAsia="Times New Roman" w:hAnsi="Courier New" w:cs="B Nazanin"/>
-          <w:b/>
-          <w:bCs/>
-          <w:color w:val="000000"/>
-          <w:sz w:val="20"/>
-          <w:szCs w:val="20"/>
-          <w:shd w:val="clear" w:color="auto" w:fill="F2F4FF"/>
-          <w:lang w:bidi="fa-IR"/>
-        </w:rPr>
-        <w:t>}</w:t>
-      </w:r>
+          <w:color w:val="000000"/>
+          <w:sz w:val="20"/>
+          <w:szCs w:val="20"/>
+          <w:shd w:val="clear" w:color="auto" w:fill="F2F4FF"/>
+          <w:lang w:bidi="fa-IR"/>
+        </w:rPr>
+      </w:pPr>
     </w:p>
     <w:p>
       <w:pPr>
@@ -8904,7 +9300,7 @@
         <w:spacing w:after="187"/>
         <w:jc w:val="lowKashida"/>
         <w:rPr>
-          <w:rFonts w:ascii="W_nazanin" w:hAnsi="W_nazanin" w:cs="B Nazanin" w:hint="cs"/>
+          <w:rFonts w:ascii="W_nazanin" w:hAnsi="W_nazanin" w:cs="B Nazanin"/>
           <w:lang w:bidi="fa-IR"/>
         </w:rPr>
       </w:pPr>
@@ -11909,7 +12305,7 @@
 </file>
 
 <file path=customXml/itemProps1.xml><?xml version="1.0" encoding="utf-8"?>
-<ds:datastoreItem xmlns:ds="http://schemas.openxmlformats.org/officeDocument/2006/customXml" ds:itemID="{EF618AA2-F5EA-4398-9CE5-B3E0651402AF}">
+<ds:datastoreItem xmlns:ds="http://schemas.openxmlformats.org/officeDocument/2006/customXml" ds:itemID="{753623F6-6568-4D52-902F-33DD351ED7DA}">
   <ds:schemaRefs>
     <ds:schemaRef ds:uri="http://schemas.openxmlformats.org/officeDocument/2006/bibliography"/>
   </ds:schemaRefs>

</xml_diff>